<commit_message>
Samuel’s God Equation Solution [Revised] || (12:57 (W . I . B[Waktu Indonesia bagian Barat]), 31/01/2026), Batam, Kepulauan Riau, Indonesia || #PANJANGUMURPERJUANGANRAKYATNUSANTARAMELAWANRAKYATOLIGARKIDANMELAWANDEWANPERWAKILANOLIGARKIBUKANDEWANPERWAKILANRAKYAT #RAKYATMANAYANGKAUWAKILIDEWAN #DEWANPERWAKILANOLIGARGIBUKANDEWANPERWAKILANRAKYAT
Samuel’s God Equation Solution [Revised] || (12:57 (W . I . B[Waktu Indonesia bagian Barat]), 31/01/2026), Batam, Kepulauan Riau, Indonesia || #PANJANGUMURPERJUANGANRAKYATNUSANTARAMELAWANRAKYATOLIGARKIDANMELAWANDEWANPERWAKILANOLIGARKIBUKANDEWANPERWAKILANRAKYAT #RAKYATMANAYANGKAUWAKILIDEWAN #DEWANPERWAKILANOLIGARGIBUKANDEWANPERWAKILANRAKYAT
</commit_message>
<xml_diff>
--- a/Samuel’s God Equation Solution.docx
+++ b/Samuel’s God Equation Solution.docx
@@ -395,7 +395,6 @@
         </w:rPr>
       </w:pPr>
       <w:proofErr w:type="spellStart"/>
-      <w:proofErr w:type="gramStart"/>
       <w:r>
         <w:rPr>
           <w:rFonts w:ascii="Times New Roman" w:eastAsiaTheme="minorEastAsia" w:hAnsi="Times New Roman" w:cs="Times New Roman"/>
@@ -413,7 +412,6 @@
         </w:rPr>
         <w:t xml:space="preserve"> :</w:t>
       </w:r>
-      <w:proofErr w:type="gramEnd"/>
     </w:p>
     <w:p>
       <w:pPr>
@@ -425,7 +423,6 @@
           <w:szCs w:val="24"/>
         </w:rPr>
       </w:pPr>
-      <w:proofErr w:type="gramStart"/>
       <w:r>
         <w:rPr>
           <w:rFonts w:ascii="Times New Roman" w:eastAsiaTheme="minorEastAsia" w:hAnsi="Times New Roman" w:cs="Times New Roman"/>
@@ -440,16 +437,7 @@
           <w:sz w:val="24"/>
           <w:szCs w:val="24"/>
         </w:rPr>
-        <w:t xml:space="preserve"> Nulls</w:t>
-      </w:r>
-      <w:proofErr w:type="gramEnd"/>
-      <w:r>
-        <w:rPr>
-          <w:rFonts w:ascii="Times New Roman" w:eastAsiaTheme="minorEastAsia" w:hAnsi="Times New Roman" w:cs="Times New Roman"/>
-          <w:sz w:val="24"/>
-          <w:szCs w:val="24"/>
-        </w:rPr>
-        <w:t xml:space="preserve"> Value’s on God Equation ( </w:t>
+        <w:t xml:space="preserve"> Nulls Value’s on God Equation ( </w:t>
       </w:r>
       <w:r>
         <w:rPr>
@@ -694,7 +682,6 @@
           <w:szCs w:val="24"/>
         </w:rPr>
       </w:pPr>
-      <w:proofErr w:type="gramStart"/>
       <w:r>
         <w:rPr>
           <w:rFonts w:ascii="Times New Roman" w:eastAsiaTheme="minorEastAsia" w:hAnsi="Times New Roman" w:cs="Times New Roman"/>
@@ -713,7 +700,6 @@
         <w:t>Politeknik</w:t>
       </w:r>
       <w:proofErr w:type="spellEnd"/>
-      <w:proofErr w:type="gramEnd"/>
       <w:r>
         <w:rPr>
           <w:rFonts w:ascii="Times New Roman" w:eastAsiaTheme="minorEastAsia" w:hAnsi="Times New Roman" w:cs="Times New Roman"/>
@@ -977,7 +963,23 @@
           <w:sz w:val="24"/>
           <w:szCs w:val="24"/>
         </w:rPr>
-        <w:t>#DEPANPERWAKILANOLIGARGIBUKANDEWANPERWAKILANRAKYAT</w:t>
+        <w:t>#DE</w:t>
+      </w:r>
+      <w:r>
+        <w:rPr>
+          <w:rFonts w:ascii="Times New Roman" w:hAnsi="Times New Roman" w:cs="Times New Roman"/>
+          <w:sz w:val="24"/>
+          <w:szCs w:val="24"/>
+        </w:rPr>
+        <w:t>W</w:t>
+      </w:r>
+      <w:r>
+        <w:rPr>
+          <w:rFonts w:ascii="Times New Roman" w:hAnsi="Times New Roman" w:cs="Times New Roman"/>
+          <w:sz w:val="24"/>
+          <w:szCs w:val="24"/>
+        </w:rPr>
+        <w:t>ANPERWAKILANOLIGARGIBUKANDEWANPERWAKILANRAKYAT</w:t>
       </w:r>
     </w:p>
     <w:sectPr>
@@ -1524,17 +1526,14 @@
     <w:pPr>
       <w:keepNext/>
       <w:keepLines/>
-      <w:spacing w:before="360" w:after="80" w:line="278" w:lineRule="auto"/>
+      <w:spacing w:before="360" w:after="80"/>
       <w:outlineLvl w:val="0"/>
     </w:pPr>
     <w:rPr>
       <w:rFonts w:asciiTheme="majorHAnsi" w:eastAsiaTheme="majorEastAsia" w:hAnsiTheme="majorHAnsi" w:cstheme="majorBidi"/>
       <w:color w:val="0F4761" w:themeColor="accent1" w:themeShade="BF"/>
-      <w:kern w:val="2"/>
       <w:sz w:val="40"/>
       <w:szCs w:val="40"/>
-      <w:lang w:val="en-GB" w:eastAsia="zh-CN"/>
-      <w14:ligatures w14:val="standardContextual"/>
     </w:rPr>
   </w:style>
   <w:style w:type="paragraph" w:styleId="Judul2">
@@ -1550,17 +1549,14 @@
     <w:pPr>
       <w:keepNext/>
       <w:keepLines/>
-      <w:spacing w:before="160" w:after="80" w:line="278" w:lineRule="auto"/>
+      <w:spacing w:before="160" w:after="80"/>
       <w:outlineLvl w:val="1"/>
     </w:pPr>
     <w:rPr>
       <w:rFonts w:asciiTheme="majorHAnsi" w:eastAsiaTheme="majorEastAsia" w:hAnsiTheme="majorHAnsi" w:cstheme="majorBidi"/>
       <w:color w:val="0F4761" w:themeColor="accent1" w:themeShade="BF"/>
-      <w:kern w:val="2"/>
       <w:sz w:val="32"/>
       <w:szCs w:val="32"/>
-      <w:lang w:val="en-GB" w:eastAsia="zh-CN"/>
-      <w14:ligatures w14:val="standardContextual"/>
     </w:rPr>
   </w:style>
   <w:style w:type="paragraph" w:styleId="Judul3">
@@ -1576,17 +1572,14 @@
     <w:pPr>
       <w:keepNext/>
       <w:keepLines/>
-      <w:spacing w:before="160" w:after="80" w:line="278" w:lineRule="auto"/>
+      <w:spacing w:before="160" w:after="80"/>
       <w:outlineLvl w:val="2"/>
     </w:pPr>
     <w:rPr>
       <w:rFonts w:eastAsiaTheme="majorEastAsia" w:cstheme="majorBidi"/>
       <w:color w:val="0F4761" w:themeColor="accent1" w:themeShade="BF"/>
-      <w:kern w:val="2"/>
       <w:sz w:val="28"/>
       <w:szCs w:val="28"/>
-      <w:lang w:val="en-GB" w:eastAsia="zh-CN"/>
-      <w14:ligatures w14:val="standardContextual"/>
     </w:rPr>
   </w:style>
   <w:style w:type="paragraph" w:styleId="Judul4">
@@ -1602,7 +1595,7 @@
     <w:pPr>
       <w:keepNext/>
       <w:keepLines/>
-      <w:spacing w:before="80" w:after="40" w:line="278" w:lineRule="auto"/>
+      <w:spacing w:before="80" w:after="40"/>
       <w:outlineLvl w:val="3"/>
     </w:pPr>
     <w:rPr>
@@ -1610,11 +1603,6 @@
       <w:i/>
       <w:iCs/>
       <w:color w:val="0F4761" w:themeColor="accent1" w:themeShade="BF"/>
-      <w:kern w:val="2"/>
-      <w:sz w:val="24"/>
-      <w:szCs w:val="24"/>
-      <w:lang w:val="en-GB" w:eastAsia="zh-CN"/>
-      <w14:ligatures w14:val="standardContextual"/>
     </w:rPr>
   </w:style>
   <w:style w:type="paragraph" w:styleId="Judul5">
@@ -1630,17 +1618,12 @@
     <w:pPr>
       <w:keepNext/>
       <w:keepLines/>
-      <w:spacing w:before="80" w:after="40" w:line="278" w:lineRule="auto"/>
+      <w:spacing w:before="80" w:after="40"/>
       <w:outlineLvl w:val="4"/>
     </w:pPr>
     <w:rPr>
       <w:rFonts w:eastAsiaTheme="majorEastAsia" w:cstheme="majorBidi"/>
       <w:color w:val="0F4761" w:themeColor="accent1" w:themeShade="BF"/>
-      <w:kern w:val="2"/>
-      <w:sz w:val="24"/>
-      <w:szCs w:val="24"/>
-      <w:lang w:val="en-GB" w:eastAsia="zh-CN"/>
-      <w14:ligatures w14:val="standardContextual"/>
     </w:rPr>
   </w:style>
   <w:style w:type="paragraph" w:styleId="Judul6">
@@ -1656,7 +1639,7 @@
     <w:pPr>
       <w:keepNext/>
       <w:keepLines/>
-      <w:spacing w:before="40" w:after="0" w:line="278" w:lineRule="auto"/>
+      <w:spacing w:before="40" w:after="0"/>
       <w:outlineLvl w:val="5"/>
     </w:pPr>
     <w:rPr>
@@ -1664,11 +1647,6 @@
       <w:i/>
       <w:iCs/>
       <w:color w:val="595959" w:themeColor="text1" w:themeTint="A6"/>
-      <w:kern w:val="2"/>
-      <w:sz w:val="24"/>
-      <w:szCs w:val="24"/>
-      <w:lang w:val="en-GB" w:eastAsia="zh-CN"/>
-      <w14:ligatures w14:val="standardContextual"/>
     </w:rPr>
   </w:style>
   <w:style w:type="paragraph" w:styleId="Judul7">
@@ -1684,17 +1662,12 @@
     <w:pPr>
       <w:keepNext/>
       <w:keepLines/>
-      <w:spacing w:before="40" w:after="0" w:line="278" w:lineRule="auto"/>
+      <w:spacing w:before="40" w:after="0"/>
       <w:outlineLvl w:val="6"/>
     </w:pPr>
     <w:rPr>
       <w:rFonts w:eastAsiaTheme="majorEastAsia" w:cstheme="majorBidi"/>
       <w:color w:val="595959" w:themeColor="text1" w:themeTint="A6"/>
-      <w:kern w:val="2"/>
-      <w:sz w:val="24"/>
-      <w:szCs w:val="24"/>
-      <w:lang w:val="en-GB" w:eastAsia="zh-CN"/>
-      <w14:ligatures w14:val="standardContextual"/>
     </w:rPr>
   </w:style>
   <w:style w:type="paragraph" w:styleId="Judul8">
@@ -1710,7 +1683,7 @@
     <w:pPr>
       <w:keepNext/>
       <w:keepLines/>
-      <w:spacing w:after="0" w:line="278" w:lineRule="auto"/>
+      <w:spacing w:after="0"/>
       <w:outlineLvl w:val="7"/>
     </w:pPr>
     <w:rPr>
@@ -1718,11 +1691,6 @@
       <w:i/>
       <w:iCs/>
       <w:color w:val="272727" w:themeColor="text1" w:themeTint="D8"/>
-      <w:kern w:val="2"/>
-      <w:sz w:val="24"/>
-      <w:szCs w:val="24"/>
-      <w:lang w:val="en-GB" w:eastAsia="zh-CN"/>
-      <w14:ligatures w14:val="standardContextual"/>
     </w:rPr>
   </w:style>
   <w:style w:type="paragraph" w:styleId="Judul9">
@@ -1738,17 +1706,12 @@
     <w:pPr>
       <w:keepNext/>
       <w:keepLines/>
-      <w:spacing w:after="0" w:line="278" w:lineRule="auto"/>
+      <w:spacing w:after="0"/>
       <w:outlineLvl w:val="8"/>
     </w:pPr>
     <w:rPr>
       <w:rFonts w:eastAsiaTheme="majorEastAsia" w:cstheme="majorBidi"/>
       <w:color w:val="272727" w:themeColor="text1" w:themeTint="D8"/>
-      <w:kern w:val="2"/>
-      <w:sz w:val="24"/>
-      <w:szCs w:val="24"/>
-      <w:lang w:val="en-GB" w:eastAsia="zh-CN"/>
-      <w14:ligatures w14:val="standardContextual"/>
     </w:rPr>
   </w:style>
   <w:style w:type="character" w:default="1" w:styleId="FontParagrafDefault">
@@ -1915,8 +1878,6 @@
       <w:kern w:val="28"/>
       <w:sz w:val="56"/>
       <w:szCs w:val="56"/>
-      <w:lang w:val="en-GB" w:eastAsia="zh-CN"/>
-      <w14:ligatures w14:val="standardContextual"/>
     </w:rPr>
   </w:style>
   <w:style w:type="character" w:customStyle="1" w:styleId="JudulKAR">
@@ -1945,17 +1906,13 @@
       <w:numPr>
         <w:ilvl w:val="1"/>
       </w:numPr>
-      <w:spacing w:line="278" w:lineRule="auto"/>
     </w:pPr>
     <w:rPr>
       <w:rFonts w:eastAsiaTheme="majorEastAsia" w:cstheme="majorBidi"/>
       <w:color w:val="595959" w:themeColor="text1" w:themeTint="A6"/>
       <w:spacing w:val="15"/>
-      <w:kern w:val="2"/>
       <w:sz w:val="28"/>
       <w:szCs w:val="28"/>
-      <w:lang w:val="en-GB" w:eastAsia="zh-CN"/>
-      <w14:ligatures w14:val="standardContextual"/>
     </w:rPr>
   </w:style>
   <w:style w:type="character" w:customStyle="1" w:styleId="SubjudulKAR">
@@ -1981,19 +1938,13 @@
     <w:qFormat/>
     <w:rsid w:val="009E6B48"/>
     <w:pPr>
-      <w:spacing w:before="160" w:line="278" w:lineRule="auto"/>
+      <w:spacing w:before="160"/>
       <w:jc w:val="center"/>
     </w:pPr>
     <w:rPr>
-      <w:rFonts w:eastAsiaTheme="minorEastAsia"/>
       <w:i/>
       <w:iCs/>
       <w:color w:val="404040" w:themeColor="text1" w:themeTint="BF"/>
-      <w:kern w:val="2"/>
-      <w:sz w:val="24"/>
-      <w:szCs w:val="24"/>
-      <w:lang w:val="en-GB" w:eastAsia="zh-CN"/>
-      <w14:ligatures w14:val="standardContextual"/>
     </w:rPr>
   </w:style>
   <w:style w:type="character" w:customStyle="1" w:styleId="KutipanKAR">
@@ -2015,18 +1966,9 @@
     <w:qFormat/>
     <w:rsid w:val="009E6B48"/>
     <w:pPr>
-      <w:spacing w:line="278" w:lineRule="auto"/>
       <w:ind w:left="720"/>
       <w:contextualSpacing/>
     </w:pPr>
-    <w:rPr>
-      <w:rFonts w:eastAsiaTheme="minorEastAsia"/>
-      <w:kern w:val="2"/>
-      <w:sz w:val="24"/>
-      <w:szCs w:val="24"/>
-      <w:lang w:val="en-GB" w:eastAsia="zh-CN"/>
-      <w14:ligatures w14:val="standardContextual"/>
-    </w:rPr>
   </w:style>
   <w:style w:type="character" w:styleId="PenekananKeras">
     <w:name w:val="Intense Emphasis"/>
@@ -2053,20 +1995,14 @@
         <w:top w:val="single" w:sz="4" w:space="10" w:color="0F4761" w:themeColor="accent1" w:themeShade="BF"/>
         <w:bottom w:val="single" w:sz="4" w:space="10" w:color="0F4761" w:themeColor="accent1" w:themeShade="BF"/>
       </w:pBdr>
-      <w:spacing w:before="360" w:after="360" w:line="278" w:lineRule="auto"/>
+      <w:spacing w:before="360" w:after="360"/>
       <w:ind w:left="864" w:right="864"/>
       <w:jc w:val="center"/>
     </w:pPr>
     <w:rPr>
-      <w:rFonts w:eastAsiaTheme="minorEastAsia"/>
       <w:i/>
       <w:iCs/>
       <w:color w:val="0F4761" w:themeColor="accent1" w:themeShade="BF"/>
-      <w:kern w:val="2"/>
-      <w:sz w:val="24"/>
-      <w:szCs w:val="24"/>
-      <w:lang w:val="en-GB" w:eastAsia="zh-CN"/>
-      <w14:ligatures w14:val="standardContextual"/>
     </w:rPr>
   </w:style>
   <w:style w:type="character" w:customStyle="1" w:styleId="KutipanyangSeringKAR">

</xml_diff>